<commit_message>
Revising proposal with review changees as requested
</commit_message>
<xml_diff>
--- a/proposal.docx
+++ b/proposal.docx
@@ -224,6 +224,22 @@
     </w:p>
     <w:p>
       <w:r>
+        <w:t xml:space="preserve">A very useful </w:t>
+      </w:r>
+      <w:hyperlink r:id="rId6" w:history="1">
+        <w:r>
+          <w:rPr>
+            <w:rStyle w:val="Hyperlink"/>
+          </w:rPr>
+          <w:t>resource</w:t>
+        </w:r>
+      </w:hyperlink>
+      <w:r>
+        <w:t xml:space="preserve"> that I found which is solving the problem in a similar way that I intend to. I will use this link for further reference. </w:t>
+      </w:r>
+    </w:p>
+    <w:p>
+      <w:r>
         <w:rPr>
           <w:b/>
         </w:rPr>
@@ -307,7 +323,7 @@
       <w:r>
         <w:t xml:space="preserve">The dataset that I plan to use in this project has been provided by Quora as a </w:t>
       </w:r>
-      <w:hyperlink r:id="rId6" w:history="1">
+      <w:hyperlink r:id="rId7" w:history="1">
         <w:r>
           <w:rPr>
             <w:rStyle w:val="Hyperlink"/>
@@ -405,6 +421,51 @@
         <w:tabs>
           <w:tab w:val="left" w:pos="3065"/>
         </w:tabs>
+      </w:pPr>
+      <w:r>
+        <w:t>The total number of entries in this data set is 4</w:t>
+      </w:r>
+      <w:proofErr w:type="gramStart"/>
+      <w:r>
+        <w:t>,04,290</w:t>
+      </w:r>
+      <w:proofErr w:type="gramEnd"/>
+      <w:r>
+        <w:t xml:space="preserve"> with 1,49,263 being positive entries (</w:t>
+      </w:r>
+      <w:proofErr w:type="spellStart"/>
+      <w:r>
+        <w:t>is_duplicate</w:t>
+      </w:r>
+      <w:proofErr w:type="spellEnd"/>
+      <w:r>
+        <w:t xml:space="preserve"> = 1) and 2,55,027 of them being negative entries (</w:t>
+      </w:r>
+      <w:proofErr w:type="spellStart"/>
+      <w:r>
+        <w:t>is_duplicate</w:t>
+      </w:r>
+      <w:proofErr w:type="spellEnd"/>
+      <w:r>
+        <w:t xml:space="preserve"> = 0)</w:t>
+      </w:r>
+    </w:p>
+    <w:p>
+      <w:pPr>
+        <w:tabs>
+          <w:tab w:val="left" w:pos="3065"/>
+        </w:tabs>
+      </w:pPr>
+      <w:r>
+        <w:lastRenderedPageBreak/>
+        <w:t>Hence, the training set has 363,861 (90%) entries and the testing set has 40,429 (10%) entries.</w:t>
+      </w:r>
+    </w:p>
+    <w:p>
+      <w:pPr>
+        <w:tabs>
+          <w:tab w:val="left" w:pos="3065"/>
+        </w:tabs>
         <w:rPr>
           <w:b/>
         </w:rPr>
@@ -435,11 +496,7 @@
         <w:t xml:space="preserve"> of the data</w:t>
       </w:r>
       <w:r>
-        <w:t xml:space="preserve">. Then I plan to do feature extraction and </w:t>
-      </w:r>
-      <w:r>
-        <w:lastRenderedPageBreak/>
-        <w:t xml:space="preserve">perform some function on the features such as max pooling to decrease the computation power and time I will need to train my model. I will then build a deep neural network to train the data and find the accuracy for the model based on the evaluation metric explained </w:t>
+        <w:t xml:space="preserve">. Then I plan to do feature extraction and perform some function on the features such as max pooling to decrease the computation power and time I will need to train my model. I will then build a deep neural network to train the data and find the accuracy for the model based on the evaluation metric explained </w:t>
       </w:r>
       <w:r>
         <w:t>below</w:t>
@@ -593,13 +650,6 @@
         <w:tabs>
           <w:tab w:val="left" w:pos="3065"/>
         </w:tabs>
-      </w:pPr>
-    </w:p>
-    <w:p>
-      <w:pPr>
-        <w:tabs>
-          <w:tab w:val="left" w:pos="3065"/>
-        </w:tabs>
         <w:rPr>
           <w:i/>
         </w:rPr>
@@ -662,7 +712,7 @@
         </w:tabs>
       </w:pPr>
       <w:r>
-        <w:t xml:space="preserve">I plan to measure </w:t>
+        <w:t xml:space="preserve">After further exploring the data set I see that the dataset is unbalanced, i.e. it has 36.91% of positive entries whereas it has 63.08% of negative entries. Thus, </w:t>
       </w:r>
       <w:r>
         <w:rPr>
@@ -671,7 +721,165 @@
         <w:t>accuracy</w:t>
       </w:r>
       <w:r>
-        <w:t xml:space="preserve"> on the test set to judge my model.</w:t>
+        <w:rPr>
+          <w:i/>
+        </w:rPr>
+        <w:t xml:space="preserve"> </w:t>
+      </w:r>
+      <w:r>
+        <w:t>will not be the best metric to judge this model since there will be a lot of tru</w:t>
+      </w:r>
+      <w:r>
+        <w:t>e negatives compared to true posi</w:t>
+      </w:r>
+      <w:r>
+        <w:t>tives.</w:t>
+      </w:r>
+    </w:p>
+    <w:p>
+      <w:pPr>
+        <w:tabs>
+          <w:tab w:val="left" w:pos="3065"/>
+        </w:tabs>
+      </w:pPr>
+      <w:r>
+        <w:t xml:space="preserve">I plan to F-score as the main evaluation metric for my model in addition to </w:t>
+      </w:r>
+      <w:r>
+        <w:rPr>
+          <w:i/>
+        </w:rPr>
+        <w:t>accuracy</w:t>
+      </w:r>
+      <w:r>
+        <w:t xml:space="preserve">. </w:t>
+      </w:r>
+    </w:p>
+    <w:p>
+      <w:pPr>
+        <w:tabs>
+          <w:tab w:val="left" w:pos="3065"/>
+        </w:tabs>
+        <w:rPr>
+          <w:rFonts w:eastAsiaTheme="minorEastAsia"/>
+        </w:rPr>
+      </w:pPr>
+      <m:oMathPara>
+        <m:oMath>
+          <m:r>
+            <w:rPr>
+              <w:rFonts w:ascii="Cambria Math" w:hAnsi="Cambria Math"/>
+            </w:rPr>
+            <m:t>F=2*</m:t>
+          </m:r>
+          <m:d>
+            <m:dPr>
+              <m:ctrlPr>
+                <w:rPr>
+                  <w:rFonts w:ascii="Cambria Math" w:hAnsi="Cambria Math"/>
+                  <w:i/>
+                </w:rPr>
+              </m:ctrlPr>
+            </m:dPr>
+            <m:e>
+              <m:f>
+                <m:fPr>
+                  <m:ctrlPr>
+                    <w:rPr>
+                      <w:rFonts w:ascii="Cambria Math" w:hAnsi="Cambria Math"/>
+                      <w:i/>
+                    </w:rPr>
+                  </m:ctrlPr>
+                </m:fPr>
+                <m:num>
+                  <m:r>
+                    <w:rPr>
+                      <w:rFonts w:ascii="Cambria Math" w:hAnsi="Cambria Math"/>
+                    </w:rPr>
+                    <m:t>precision*recall</m:t>
+                  </m:r>
+                </m:num>
+                <m:den>
+                  <m:r>
+                    <w:rPr>
+                      <w:rFonts w:ascii="Cambria Math" w:hAnsi="Cambria Math"/>
+                    </w:rPr>
+                    <m:t>precision+recall</m:t>
+                  </m:r>
+                </m:den>
+              </m:f>
+            </m:e>
+          </m:d>
+        </m:oMath>
+      </m:oMathPara>
+    </w:p>
+    <w:p>
+      <w:pPr>
+        <w:tabs>
+          <w:tab w:val="left" w:pos="3065"/>
+        </w:tabs>
+        <w:rPr>
+          <w:rFonts w:eastAsiaTheme="minorEastAsia"/>
+        </w:rPr>
+      </w:pPr>
+      <w:bookmarkStart w:id="0" w:name="_GoBack"/>
+      <w:bookmarkEnd w:id="0"/>
+      <w:proofErr w:type="gramStart"/>
+      <w:r>
+        <w:rPr>
+          <w:rFonts w:eastAsiaTheme="minorEastAsia"/>
+        </w:rPr>
+        <w:t>precision</w:t>
+      </w:r>
+      <w:proofErr w:type="gramEnd"/>
+      <w:r>
+        <w:rPr>
+          <w:rFonts w:eastAsiaTheme="minorEastAsia"/>
+        </w:rPr>
+        <w:t xml:space="preserve"> – number of positive results divided by the number of positive results returned by the classifier</w:t>
+      </w:r>
+    </w:p>
+    <w:p>
+      <w:pPr>
+        <w:tabs>
+          <w:tab w:val="left" w:pos="3065"/>
+        </w:tabs>
+        <w:rPr>
+          <w:rFonts w:eastAsiaTheme="minorEastAsia"/>
+        </w:rPr>
+      </w:pPr>
+      <w:proofErr w:type="gramStart"/>
+      <w:r>
+        <w:rPr>
+          <w:rFonts w:eastAsiaTheme="minorEastAsia"/>
+        </w:rPr>
+        <w:lastRenderedPageBreak/>
+        <w:t>recall</w:t>
+      </w:r>
+      <w:proofErr w:type="gramEnd"/>
+      <w:r>
+        <w:rPr>
+          <w:rFonts w:eastAsiaTheme="minorEastAsia"/>
+        </w:rPr>
+        <w:t xml:space="preserve"> – number of correct positive results </w:t>
+      </w:r>
+      <w:r>
+        <w:rPr>
+          <w:rFonts w:eastAsiaTheme="minorEastAsia"/>
+        </w:rPr>
+        <w:t>divided</w:t>
+      </w:r>
+      <w:r>
+        <w:rPr>
+          <w:rFonts w:eastAsiaTheme="minorEastAsia"/>
+        </w:rPr>
+        <w:t xml:space="preserve"> by the number of all relevant samples </w:t>
+      </w:r>
+      <w:r>
+        <w:rPr>
+          <w:rFonts w:eastAsiaTheme="minorEastAsia"/>
+        </w:rPr>
+        <w:t xml:space="preserve">(all relevant samples that should have been identified as positive) </w:t>
       </w:r>
     </w:p>
     <w:p>
@@ -766,7 +974,6 @@
         </w:tabs>
       </w:pPr>
       <w:r>
-        <w:lastRenderedPageBreak/>
         <w:t>Feature transformation – This step would include tokenizing the questions and finding word vectors for them which would give me a matrix for each question. To reduce the size of the matrix I plan to use a max pooling layer.</w:t>
       </w:r>
     </w:p>
@@ -784,20 +991,35 @@
       <w:r>
         <w:t>Neural networks – I then plan to create a neural network probably a deep neural network.</w:t>
       </w:r>
-    </w:p>
-    <w:p>
-      <w:pPr>
-        <w:tabs>
-          <w:tab w:val="left" w:pos="3065"/>
-        </w:tabs>
-      </w:pPr>
-      <w:r>
-        <w:t xml:space="preserve">To better train the model and improve the accuracy </w:t>
-      </w:r>
-      <w:bookmarkStart w:id="0" w:name="_GoBack"/>
-      <w:bookmarkEnd w:id="0"/>
-      <w:r>
-        <w:t>of the model, I will use dropout layers.</w:t>
+      <w:r>
+        <w:t xml:space="preserve"> I plan to use </w:t>
+      </w:r>
+      <w:r>
+        <w:t xml:space="preserve">Siamese Manhattan LSTM deep neural network to solve this problem similar to this </w:t>
+      </w:r>
+      <w:hyperlink r:id="rId8" w:history="1">
+        <w:r>
+          <w:rPr>
+            <w:rStyle w:val="Hyperlink"/>
+          </w:rPr>
+          <w:t>article</w:t>
+        </w:r>
+      </w:hyperlink>
+      <w:r>
+        <w:t xml:space="preserve"> (very useful link!).</w:t>
+      </w:r>
+    </w:p>
+    <w:p>
+      <w:pPr>
+        <w:tabs>
+          <w:tab w:val="left" w:pos="3065"/>
+        </w:tabs>
+      </w:pPr>
+      <w:r>
+        <w:t>To better train the model and improve the accuracy of the model, I will use dropout layers.</w:t>
+      </w:r>
+      <w:r>
+        <w:t xml:space="preserve"> I am not 100% sure about the model and it may change once I start coding and tweaking the parameters to improve the performance of the model</w:t>
       </w:r>
     </w:p>
     <w:p>
@@ -824,7 +1046,7 @@
           <w:tab w:val="left" w:pos="3065"/>
         </w:tabs>
       </w:pPr>
-      <w:hyperlink r:id="rId7" w:history="1">
+      <w:hyperlink r:id="rId9" w:history="1">
         <w:r>
           <w:rPr>
             <w:rStyle w:val="Hyperlink"/>
@@ -844,7 +1066,7 @@
           <w:tab w:val="left" w:pos="3065"/>
         </w:tabs>
       </w:pPr>
-      <w:hyperlink r:id="rId8" w:history="1">
+      <w:hyperlink r:id="rId10" w:history="1">
         <w:r>
           <w:rPr>
             <w:rStyle w:val="Hyperlink"/>
@@ -2019,7 +2241,7 @@
 </file>
 
 <file path=customXml/itemProps1.xml><?xml version="1.0" encoding="utf-8"?>
-<ds:datastoreItem xmlns:ds="http://schemas.openxmlformats.org/officeDocument/2006/customXml" ds:itemID="{A7F92093-96AA-42E9-8230-7A0C0F71ED38}">
+<ds:datastoreItem xmlns:ds="http://schemas.openxmlformats.org/officeDocument/2006/customXml" ds:itemID="{C37ED47A-1B08-4DBE-A1DB-9BCC285AA2E4}">
   <ds:schemaRefs>
     <ds:schemaRef ds:uri="http://schemas.openxmlformats.org/officeDocument/2006/bibliography"/>
   </ds:schemaRefs>

</xml_diff>